<commit_message>
feat: add functional to project
</commit_message>
<xml_diff>
--- a/src/assets/pdf/corruption/carta.docx
+++ b/src/assets/pdf/corruption/carta.docx
@@ -29152,40 +29152,6 @@
         </w:tc>
       </w:tr>
     </w:tbl>
-    <w:p/>
-    <w:p>
-      <w:pPr>
-        <w:tabs>
-          <w:tab w:val="left" w:pos="1005"/>
-        </w:tabs>
-        <w:rPr>
-          <w:rFonts w:ascii="Times New Roman" w:hAnsi="Times New Roman" w:cs="Times New Roman"/>
-        </w:rPr>
-      </w:pPr>
-      <w:r>
-        <w:tab/>
-      </w:r>
-      <w:r>
-        <w:rPr>
-          <w:rFonts w:ascii="Times New Roman" w:hAnsi="Times New Roman" w:cs="Times New Roman"/>
-        </w:rPr>
-        <w:t xml:space="preserve">Секретарь </w:t>
-      </w:r>
-      <w:r>
-        <w:rPr>
-          <w:rFonts w:ascii="Times New Roman" w:hAnsi="Times New Roman" w:cs="Times New Roman"/>
-        </w:rPr>
-        <w:t xml:space="preserve">комиссии по противодействию коррупции                                                             </w:t>
-      </w:r>
-      <w:proofErr w:type="spellStart"/>
-      <w:r>
-        <w:rPr>
-          <w:rFonts w:ascii="Times New Roman" w:hAnsi="Times New Roman" w:cs="Times New Roman"/>
-        </w:rPr>
-        <w:t>Е.А.Страшнова</w:t>
-      </w:r>
-      <w:proofErr w:type="spellEnd"/>
-    </w:p>
     <w:p>
       <w:pPr>
         <w:tabs>
@@ -30289,7 +30255,7 @@
 </file>
 
 <file path=customXml/itemProps1.xml><?xml version="1.0" encoding="utf-8"?>
-<ds:datastoreItem xmlns:ds="http://schemas.openxmlformats.org/officeDocument/2006/customXml" ds:itemID="{CC28D89C-34F2-4FD6-8895-D6FA3827DF18}">
+<ds:datastoreItem xmlns:ds="http://schemas.openxmlformats.org/officeDocument/2006/customXml" ds:itemID="{6E1B3476-6222-43BE-A58B-8C6854A6DA44}">
   <ds:schemaRefs>
     <ds:schemaRef ds:uri="http://schemas.openxmlformats.org/officeDocument/2006/bibliography"/>
   </ds:schemaRefs>

</xml_diff>